<commit_message>
export text and images
</commit_message>
<xml_diff>
--- a/Отчет по лаборатрной работе.docx
+++ b/Отчет по лаборатрной работе.docx
@@ -361,7 +361,7 @@
       <w:r>
         <w:drawing>
           <wp:inline xmlns:a="http://schemas.openxmlformats.org/drawingml/2006/main" xmlns:pic="http://schemas.openxmlformats.org/drawingml/2006/picture">
-            <wp:extent cx="6400800" cy="2844800"/>
+            <wp:extent cx="6400800" cy="1488558"/>
             <wp:docPr id="8" name="Picture 8"/>
             <wp:cNvGraphicFramePr>
               <a:graphicFrameLocks noChangeAspect="1"/>
@@ -382,7 +382,7 @@
                   <pic:spPr>
                     <a:xfrm>
                       <a:off x="0" y="0"/>
-                      <a:ext cx="6400800" cy="2844800"/>
+                      <a:ext cx="6400800" cy="1488558"/>
                     </a:xfrm>
                     <a:prstGeom prst="rect"/>
                   </pic:spPr>
@@ -405,7 +405,7 @@
       <w:r>
         <w:drawing>
           <wp:inline xmlns:a="http://schemas.openxmlformats.org/drawingml/2006/main" xmlns:pic="http://schemas.openxmlformats.org/drawingml/2006/picture">
-            <wp:extent cx="6400800" cy="2844800"/>
+            <wp:extent cx="6400800" cy="1488558"/>
             <wp:docPr id="9" name="Picture 9"/>
             <wp:cNvGraphicFramePr>
               <a:graphicFrameLocks noChangeAspect="1"/>
@@ -414,11 +414,11 @@
               <a:graphicData uri="http://schemas.openxmlformats.org/drawingml/2006/picture">
                 <pic:pic>
                   <pic:nvPicPr>
-                    <pic:cNvPr id="0" name="61.jpg"/>
+                    <pic:cNvPr id="0" name="51.jpg"/>
                     <pic:cNvPicPr/>
                   </pic:nvPicPr>
                   <pic:blipFill>
-                    <a:blip r:embed="rId17"/>
+                    <a:blip r:embed="rId14"/>
                     <a:stretch>
                       <a:fillRect/>
                     </a:stretch>
@@ -426,7 +426,7 @@
                   <pic:spPr>
                     <a:xfrm>
                       <a:off x="0" y="0"/>
-                      <a:ext cx="6400800" cy="2844800"/>
+                      <a:ext cx="6400800" cy="1488558"/>
                     </a:xfrm>
                     <a:prstGeom prst="rect"/>
                   </pic:spPr>
@@ -449,7 +449,7 @@
       <w:r>
         <w:drawing>
           <wp:inline xmlns:a="http://schemas.openxmlformats.org/drawingml/2006/main" xmlns:pic="http://schemas.openxmlformats.org/drawingml/2006/picture">
-            <wp:extent cx="6400800" cy="2844800"/>
+            <wp:extent cx="6400800" cy="1488558"/>
             <wp:docPr id="10" name="Picture 10"/>
             <wp:cNvGraphicFramePr>
               <a:graphicFrameLocks noChangeAspect="1"/>
@@ -458,11 +458,11 @@
               <a:graphicData uri="http://schemas.openxmlformats.org/drawingml/2006/picture">
                 <pic:pic>
                   <pic:nvPicPr>
-                    <pic:cNvPr id="0" name="62.jpg"/>
+                    <pic:cNvPr id="0" name="52.jpg"/>
                     <pic:cNvPicPr/>
                   </pic:nvPicPr>
                   <pic:blipFill>
-                    <a:blip r:embed="rId18"/>
+                    <a:blip r:embed="rId15"/>
                     <a:stretch>
                       <a:fillRect/>
                     </a:stretch>
@@ -470,7 +470,7 @@
                   <pic:spPr>
                     <a:xfrm>
                       <a:off x="0" y="0"/>
-                      <a:ext cx="6400800" cy="2844800"/>
+                      <a:ext cx="6400800" cy="1488558"/>
                     </a:xfrm>
                     <a:prstGeom prst="rect"/>
                   </pic:spPr>
@@ -493,7 +493,7 @@
       <w:r>
         <w:drawing>
           <wp:inline xmlns:a="http://schemas.openxmlformats.org/drawingml/2006/main" xmlns:pic="http://schemas.openxmlformats.org/drawingml/2006/picture">
-            <wp:extent cx="6400800" cy="2844800"/>
+            <wp:extent cx="6400800" cy="6174105"/>
             <wp:docPr id="11" name="Picture 11"/>
             <wp:cNvGraphicFramePr>
               <a:graphicFrameLocks noChangeAspect="1"/>
@@ -506,7 +506,7 @@
                     <pic:cNvPicPr/>
                   </pic:nvPicPr>
                   <pic:blipFill>
-                    <a:blip r:embed="rId19"/>
+                    <a:blip r:embed="rId17"/>
                     <a:stretch>
                       <a:fillRect/>
                     </a:stretch>
@@ -514,7 +514,7 @@
                   <pic:spPr>
                     <a:xfrm>
                       <a:off x="0" y="0"/>
-                      <a:ext cx="6400800" cy="2844800"/>
+                      <a:ext cx="6400800" cy="6174105"/>
                     </a:xfrm>
                     <a:prstGeom prst="rect"/>
                   </pic:spPr>

</xml_diff>